<commit_message>
add gcloud clis to bind iam role
</commit_message>
<xml_diff>
--- a/airflow_vm/setupVM-machine-images.docx
+++ b/airflow_vm/setupVM-machine-images.docx
@@ -233,54 +233,216 @@
       </w:r>
     </w:p>
     <w:p>
-      <w:proofErr w:type="spellStart"/>
-      <w:r>
+      <w:pPr>
+        <w:tabs>
+          <w:tab w:val="left" w:pos="560"/>
+          <w:tab w:val="left" w:pos="1120"/>
+          <w:tab w:val="left" w:pos="1680"/>
+          <w:tab w:val="left" w:pos="2240"/>
+          <w:tab w:val="left" w:pos="2800"/>
+          <w:tab w:val="left" w:pos="3360"/>
+          <w:tab w:val="left" w:pos="3920"/>
+          <w:tab w:val="left" w:pos="4480"/>
+          <w:tab w:val="left" w:pos="5040"/>
+          <w:tab w:val="left" w:pos="5600"/>
+          <w:tab w:val="left" w:pos="6160"/>
+          <w:tab w:val="left" w:pos="6720"/>
+        </w:tabs>
+        <w:autoSpaceDE w:val="0"/>
+        <w:autoSpaceDN w:val="0"/>
+        <w:adjustRightInd w:val="0"/>
+        <w:rPr>
+          <w:rFonts w:ascii="Monaco" w:hAnsi="Monaco" w:cs="Monaco"/>
+          <w:color w:val="F2F2F2"/>
+          <w:sz w:val="21"/>
+          <w:szCs w:val="21"/>
+          <w:highlight w:val="black"/>
+        </w:rPr>
+      </w:pPr>
+      <w:proofErr w:type="spellStart"/>
+      <w:r>
+        <w:rPr>
+          <w:rFonts w:ascii="Monaco" w:hAnsi="Monaco" w:cs="Monaco"/>
+          <w:color w:val="F2F2F2"/>
+          <w:sz w:val="21"/>
+          <w:szCs w:val="21"/>
+          <w:highlight w:val="black"/>
+        </w:rPr>
         <w:t>gcloud</w:t>
       </w:r>
       <w:proofErr w:type="spellEnd"/>
       <w:r>
+        <w:rPr>
+          <w:rFonts w:ascii="Monaco" w:hAnsi="Monaco" w:cs="Monaco"/>
+          <w:color w:val="F2F2F2"/>
+          <w:sz w:val="21"/>
+          <w:szCs w:val="21"/>
+          <w:highlight w:val="black"/>
+        </w:rPr>
         <w:t xml:space="preserve"> projects add-</w:t>
       </w:r>
       <w:proofErr w:type="spellStart"/>
       <w:r>
+        <w:rPr>
+          <w:rFonts w:ascii="Monaco" w:hAnsi="Monaco" w:cs="Monaco"/>
+          <w:color w:val="F2F2F2"/>
+          <w:sz w:val="21"/>
+          <w:szCs w:val="21"/>
+          <w:highlight w:val="black"/>
+        </w:rPr>
         <w:t>iam</w:t>
       </w:r>
       <w:proofErr w:type="spellEnd"/>
       <w:r>
+        <w:rPr>
+          <w:rFonts w:ascii="Monaco" w:hAnsi="Monaco" w:cs="Monaco"/>
+          <w:color w:val="F2F2F2"/>
+          <w:sz w:val="21"/>
+          <w:szCs w:val="21"/>
+          <w:highlight w:val="black"/>
+        </w:rPr>
         <w:t xml:space="preserve">-policy-binding </w:t>
       </w:r>
       <w:proofErr w:type="spellStart"/>
       <w:r>
+        <w:rPr>
+          <w:rFonts w:ascii="Monaco" w:hAnsi="Monaco" w:cs="Monaco"/>
+          <w:color w:val="F2F2F2"/>
+          <w:sz w:val="21"/>
+          <w:szCs w:val="21"/>
+          <w:highlight w:val="black"/>
+        </w:rPr>
         <w:t>gft</w:t>
       </w:r>
       <w:proofErr w:type="spellEnd"/>
       <w:r>
+        <w:rPr>
+          <w:rFonts w:ascii="Monaco" w:hAnsi="Monaco" w:cs="Monaco"/>
+          <w:color w:val="F2F2F2"/>
+          <w:sz w:val="21"/>
+          <w:szCs w:val="21"/>
+          <w:highlight w:val="black"/>
+        </w:rPr>
         <w:t>-bike-insurance \</w:t>
       </w:r>
     </w:p>
     <w:p>
-      <w:r>
+      <w:pPr>
+        <w:tabs>
+          <w:tab w:val="left" w:pos="560"/>
+          <w:tab w:val="left" w:pos="1120"/>
+          <w:tab w:val="left" w:pos="1680"/>
+          <w:tab w:val="left" w:pos="2240"/>
+          <w:tab w:val="left" w:pos="2800"/>
+          <w:tab w:val="left" w:pos="3360"/>
+          <w:tab w:val="left" w:pos="3920"/>
+          <w:tab w:val="left" w:pos="4480"/>
+          <w:tab w:val="left" w:pos="5040"/>
+          <w:tab w:val="left" w:pos="5600"/>
+          <w:tab w:val="left" w:pos="6160"/>
+          <w:tab w:val="left" w:pos="6720"/>
+        </w:tabs>
+        <w:autoSpaceDE w:val="0"/>
+        <w:autoSpaceDN w:val="0"/>
+        <w:adjustRightInd w:val="0"/>
+        <w:rPr>
+          <w:rFonts w:ascii="Monaco" w:hAnsi="Monaco" w:cs="Monaco"/>
+          <w:color w:val="F2F2F2"/>
+          <w:sz w:val="21"/>
+          <w:szCs w:val="21"/>
+          <w:highlight w:val="black"/>
+        </w:rPr>
+      </w:pPr>
+      <w:r>
+        <w:rPr>
+          <w:rFonts w:ascii="Monaco" w:hAnsi="Monaco" w:cs="Monaco"/>
+          <w:color w:val="F2F2F2"/>
+          <w:sz w:val="21"/>
+          <w:szCs w:val="21"/>
+          <w:highlight w:val="black"/>
+        </w:rPr>
         <w:t xml:space="preserve">    --member="</w:t>
       </w:r>
       <w:proofErr w:type="gramStart"/>
       <w:r>
+        <w:rPr>
+          <w:rFonts w:ascii="Monaco" w:hAnsi="Monaco" w:cs="Monaco"/>
+          <w:color w:val="F2F2F2"/>
+          <w:sz w:val="21"/>
+          <w:szCs w:val="21"/>
+          <w:highlight w:val="black"/>
+        </w:rPr>
         <w:t>serviceAccount:shared-components-installation@gft-bike-insurance.iam.gserviceaccount.com</w:t>
       </w:r>
       <w:proofErr w:type="gramEnd"/>
       <w:r>
+        <w:rPr>
+          <w:rFonts w:ascii="Monaco" w:hAnsi="Monaco" w:cs="Monaco"/>
+          <w:color w:val="F2F2F2"/>
+          <w:sz w:val="21"/>
+          <w:szCs w:val="21"/>
+          <w:highlight w:val="black"/>
+        </w:rPr>
         <w:t>" \</w:t>
       </w:r>
     </w:p>
     <w:p>
-      <w:r>
+      <w:pPr>
+        <w:tabs>
+          <w:tab w:val="left" w:pos="560"/>
+          <w:tab w:val="left" w:pos="1120"/>
+          <w:tab w:val="left" w:pos="1680"/>
+          <w:tab w:val="left" w:pos="2240"/>
+          <w:tab w:val="left" w:pos="2800"/>
+          <w:tab w:val="left" w:pos="3360"/>
+          <w:tab w:val="left" w:pos="3920"/>
+          <w:tab w:val="left" w:pos="4480"/>
+          <w:tab w:val="left" w:pos="5040"/>
+          <w:tab w:val="left" w:pos="5600"/>
+          <w:tab w:val="left" w:pos="6160"/>
+          <w:tab w:val="left" w:pos="6720"/>
+        </w:tabs>
+        <w:autoSpaceDE w:val="0"/>
+        <w:autoSpaceDN w:val="0"/>
+        <w:adjustRightInd w:val="0"/>
+        <w:rPr>
+          <w:rFonts w:ascii="Monaco" w:hAnsi="Monaco" w:cs="Monaco"/>
+          <w:color w:val="F2F2F2"/>
+          <w:sz w:val="21"/>
+          <w:szCs w:val="21"/>
+          <w:highlight w:val="black"/>
+        </w:rPr>
+      </w:pPr>
+      <w:r>
+        <w:rPr>
+          <w:rFonts w:ascii="Monaco" w:hAnsi="Monaco" w:cs="Monaco"/>
+          <w:color w:val="F2F2F2"/>
+          <w:sz w:val="21"/>
+          <w:szCs w:val="21"/>
+          <w:highlight w:val="black"/>
+        </w:rPr>
         <w:t xml:space="preserve">    --role="roles/</w:t>
       </w:r>
       <w:proofErr w:type="spellStart"/>
       <w:r>
+        <w:rPr>
+          <w:rFonts w:ascii="Monaco" w:hAnsi="Monaco" w:cs="Monaco"/>
+          <w:color w:val="F2F2F2"/>
+          <w:sz w:val="21"/>
+          <w:szCs w:val="21"/>
+          <w:highlight w:val="black"/>
+        </w:rPr>
         <w:t>servicenetworking.networksAdmin</w:t>
       </w:r>
       <w:proofErr w:type="spellEnd"/>
       <w:r>
+        <w:rPr>
+          <w:rFonts w:ascii="Monaco" w:hAnsi="Monaco" w:cs="Monaco"/>
+          <w:color w:val="F2F2F2"/>
+          <w:sz w:val="21"/>
+          <w:szCs w:val="21"/>
+          <w:highlight w:val="black"/>
+        </w:rPr>
         <w:t>"</w:t>
       </w:r>
     </w:p>
@@ -530,7 +692,7 @@
         <w:t xml:space="preserve"> </w:t>
       </w:r>
       <w:r>
-        <w:t xml:space="preserve">to see how to grant access </w:t>
+        <w:t xml:space="preserve">how to grant access </w:t>
       </w:r>
       <w:r>
         <w:t>to the machine images that is stored in a different project</w:t>
@@ -540,6 +702,261 @@
       </w:r>
       <w:r>
         <w:t>)</w:t>
+      </w:r>
+      <w:r>
+        <w:t xml:space="preserve"> Here is an example:</w:t>
+      </w:r>
+    </w:p>
+    <w:p>
+      <w:pPr>
+        <w:tabs>
+          <w:tab w:val="left" w:pos="560"/>
+          <w:tab w:val="left" w:pos="1120"/>
+          <w:tab w:val="left" w:pos="1680"/>
+          <w:tab w:val="left" w:pos="2240"/>
+          <w:tab w:val="left" w:pos="2800"/>
+          <w:tab w:val="left" w:pos="3360"/>
+          <w:tab w:val="left" w:pos="3920"/>
+          <w:tab w:val="left" w:pos="4480"/>
+          <w:tab w:val="left" w:pos="5040"/>
+          <w:tab w:val="left" w:pos="5600"/>
+          <w:tab w:val="left" w:pos="6160"/>
+          <w:tab w:val="left" w:pos="6720"/>
+        </w:tabs>
+        <w:autoSpaceDE w:val="0"/>
+        <w:autoSpaceDN w:val="0"/>
+        <w:adjustRightInd w:val="0"/>
+        <w:rPr>
+          <w:rFonts w:ascii="Monaco" w:hAnsi="Monaco" w:cs="Monaco"/>
+          <w:color w:val="F2F2F2"/>
+          <w:sz w:val="21"/>
+          <w:szCs w:val="21"/>
+          <w:highlight w:val="black"/>
+        </w:rPr>
+      </w:pPr>
+      <w:proofErr w:type="spellStart"/>
+      <w:r>
+        <w:rPr>
+          <w:rFonts w:ascii="Monaco" w:hAnsi="Monaco" w:cs="Monaco"/>
+          <w:color w:val="F2F2F2"/>
+          <w:sz w:val="21"/>
+          <w:szCs w:val="21"/>
+          <w:highlight w:val="black"/>
+        </w:rPr>
+        <w:t>gcloud</w:t>
+      </w:r>
+      <w:proofErr w:type="spellEnd"/>
+      <w:r>
+        <w:rPr>
+          <w:rFonts w:ascii="Monaco" w:hAnsi="Monaco" w:cs="Monaco"/>
+          <w:color w:val="F2F2F2"/>
+          <w:sz w:val="21"/>
+          <w:szCs w:val="21"/>
+          <w:highlight w:val="black"/>
+        </w:rPr>
+        <w:t xml:space="preserve"> beta compute machine-images add-</w:t>
+      </w:r>
+      <w:proofErr w:type="spellStart"/>
+      <w:r>
+        <w:rPr>
+          <w:rFonts w:ascii="Monaco" w:hAnsi="Monaco" w:cs="Monaco"/>
+          <w:color w:val="F2F2F2"/>
+          <w:sz w:val="21"/>
+          <w:szCs w:val="21"/>
+          <w:highlight w:val="black"/>
+        </w:rPr>
+        <w:t>iam</w:t>
+      </w:r>
+      <w:proofErr w:type="spellEnd"/>
+      <w:r>
+        <w:rPr>
+          <w:rFonts w:ascii="Monaco" w:hAnsi="Monaco" w:cs="Monaco"/>
+          <w:color w:val="F2F2F2"/>
+          <w:sz w:val="21"/>
+          <w:szCs w:val="21"/>
+          <w:highlight w:val="black"/>
+        </w:rPr>
+        <w:t>-policy-binding airflow-mlflow-v2 \</w:t>
+      </w:r>
+    </w:p>
+    <w:p>
+      <w:pPr>
+        <w:tabs>
+          <w:tab w:val="left" w:pos="560"/>
+          <w:tab w:val="left" w:pos="1120"/>
+          <w:tab w:val="left" w:pos="1680"/>
+          <w:tab w:val="left" w:pos="2240"/>
+          <w:tab w:val="left" w:pos="2800"/>
+          <w:tab w:val="left" w:pos="3360"/>
+          <w:tab w:val="left" w:pos="3920"/>
+          <w:tab w:val="left" w:pos="4480"/>
+          <w:tab w:val="left" w:pos="5040"/>
+          <w:tab w:val="left" w:pos="5600"/>
+          <w:tab w:val="left" w:pos="6160"/>
+          <w:tab w:val="left" w:pos="6720"/>
+        </w:tabs>
+        <w:autoSpaceDE w:val="0"/>
+        <w:autoSpaceDN w:val="0"/>
+        <w:adjustRightInd w:val="0"/>
+        <w:rPr>
+          <w:rFonts w:ascii="Monaco" w:hAnsi="Monaco" w:cs="Monaco"/>
+          <w:color w:val="F2F2F2"/>
+          <w:sz w:val="21"/>
+          <w:szCs w:val="21"/>
+          <w:highlight w:val="black"/>
+        </w:rPr>
+      </w:pPr>
+      <w:r>
+        <w:rPr>
+          <w:rFonts w:ascii="Monaco" w:hAnsi="Monaco" w:cs="Monaco"/>
+          <w:color w:val="F2F2F2"/>
+          <w:sz w:val="21"/>
+          <w:szCs w:val="21"/>
+          <w:highlight w:val="black"/>
+        </w:rPr>
+        <w:t xml:space="preserve">  --project=ford-battery-</w:t>
+      </w:r>
+      <w:proofErr w:type="spellStart"/>
+      <w:r>
+        <w:rPr>
+          <w:rFonts w:ascii="Monaco" w:hAnsi="Monaco" w:cs="Monaco"/>
+          <w:color w:val="F2F2F2"/>
+          <w:sz w:val="21"/>
+          <w:szCs w:val="21"/>
+          <w:highlight w:val="black"/>
+        </w:rPr>
+        <w:t>poc</w:t>
+      </w:r>
+      <w:proofErr w:type="spellEnd"/>
+      <w:r>
+        <w:rPr>
+          <w:rFonts w:ascii="Monaco" w:hAnsi="Monaco" w:cs="Monaco"/>
+          <w:color w:val="F2F2F2"/>
+          <w:sz w:val="21"/>
+          <w:szCs w:val="21"/>
+          <w:highlight w:val="black"/>
+        </w:rPr>
+        <w:t xml:space="preserve"> \</w:t>
+      </w:r>
+    </w:p>
+    <w:p>
+      <w:pPr>
+        <w:tabs>
+          <w:tab w:val="left" w:pos="560"/>
+          <w:tab w:val="left" w:pos="1120"/>
+          <w:tab w:val="left" w:pos="1680"/>
+          <w:tab w:val="left" w:pos="2240"/>
+          <w:tab w:val="left" w:pos="2800"/>
+          <w:tab w:val="left" w:pos="3360"/>
+          <w:tab w:val="left" w:pos="3920"/>
+          <w:tab w:val="left" w:pos="4480"/>
+          <w:tab w:val="left" w:pos="5040"/>
+          <w:tab w:val="left" w:pos="5600"/>
+          <w:tab w:val="left" w:pos="6160"/>
+          <w:tab w:val="left" w:pos="6720"/>
+        </w:tabs>
+        <w:autoSpaceDE w:val="0"/>
+        <w:autoSpaceDN w:val="0"/>
+        <w:adjustRightInd w:val="0"/>
+        <w:rPr>
+          <w:rFonts w:ascii="Monaco" w:hAnsi="Monaco" w:cs="Monaco"/>
+          <w:color w:val="F2F2F2"/>
+          <w:sz w:val="21"/>
+          <w:szCs w:val="21"/>
+          <w:highlight w:val="black"/>
+        </w:rPr>
+      </w:pPr>
+      <w:r>
+        <w:rPr>
+          <w:rFonts w:ascii="Monaco" w:hAnsi="Monaco" w:cs="Monaco"/>
+          <w:color w:val="F2F2F2"/>
+          <w:sz w:val="21"/>
+          <w:szCs w:val="21"/>
+          <w:highlight w:val="black"/>
+        </w:rPr>
+        <w:t xml:space="preserve">  --member='</w:t>
+      </w:r>
+      <w:proofErr w:type="gramStart"/>
+      <w:r>
+        <w:rPr>
+          <w:rFonts w:ascii="Monaco" w:hAnsi="Monaco" w:cs="Monaco"/>
+          <w:color w:val="F2F2F2"/>
+          <w:sz w:val="21"/>
+          <w:szCs w:val="21"/>
+          <w:highlight w:val="black"/>
+        </w:rPr>
+        <w:t>serviceAccount:shared-components-installation@gft-bike-insurance.iam.gserviceaccount.com</w:t>
+      </w:r>
+      <w:proofErr w:type="gramEnd"/>
+      <w:r>
+        <w:rPr>
+          <w:rFonts w:ascii="Monaco" w:hAnsi="Monaco" w:cs="Monaco"/>
+          <w:color w:val="F2F2F2"/>
+          <w:sz w:val="21"/>
+          <w:szCs w:val="21"/>
+          <w:highlight w:val="black"/>
+        </w:rPr>
+        <w:t>' \</w:t>
+      </w:r>
+    </w:p>
+    <w:p>
+      <w:pPr>
+        <w:tabs>
+          <w:tab w:val="left" w:pos="560"/>
+          <w:tab w:val="left" w:pos="1120"/>
+          <w:tab w:val="left" w:pos="1680"/>
+          <w:tab w:val="left" w:pos="2240"/>
+          <w:tab w:val="left" w:pos="2800"/>
+          <w:tab w:val="left" w:pos="3360"/>
+          <w:tab w:val="left" w:pos="3920"/>
+          <w:tab w:val="left" w:pos="4480"/>
+          <w:tab w:val="left" w:pos="5040"/>
+          <w:tab w:val="left" w:pos="5600"/>
+          <w:tab w:val="left" w:pos="6160"/>
+          <w:tab w:val="left" w:pos="6720"/>
+        </w:tabs>
+        <w:autoSpaceDE w:val="0"/>
+        <w:autoSpaceDN w:val="0"/>
+        <w:adjustRightInd w:val="0"/>
+        <w:rPr>
+          <w:rFonts w:ascii="Monaco" w:hAnsi="Monaco" w:cs="Monaco"/>
+          <w:color w:val="F2F2F2"/>
+          <w:sz w:val="21"/>
+          <w:szCs w:val="21"/>
+          <w:highlight w:val="black"/>
+        </w:rPr>
+      </w:pPr>
+      <w:r>
+        <w:rPr>
+          <w:rFonts w:ascii="Monaco" w:hAnsi="Monaco" w:cs="Monaco"/>
+          <w:color w:val="F2F2F2"/>
+          <w:sz w:val="21"/>
+          <w:szCs w:val="21"/>
+          <w:highlight w:val="black"/>
+        </w:rPr>
+        <w:t xml:space="preserve">  --role='roles/</w:t>
+      </w:r>
+      <w:proofErr w:type="spellStart"/>
+      <w:r>
+        <w:rPr>
+          <w:rFonts w:ascii="Monaco" w:hAnsi="Monaco" w:cs="Monaco"/>
+          <w:color w:val="F2F2F2"/>
+          <w:sz w:val="21"/>
+          <w:szCs w:val="21"/>
+          <w:highlight w:val="black"/>
+        </w:rPr>
+        <w:t>compute.admin</w:t>
+      </w:r>
+      <w:proofErr w:type="spellEnd"/>
+      <w:r>
+        <w:rPr>
+          <w:rFonts w:ascii="Monaco" w:hAnsi="Monaco" w:cs="Monaco"/>
+          <w:color w:val="F2F2F2"/>
+          <w:sz w:val="21"/>
+          <w:szCs w:val="21"/>
+          <w:highlight w:val="black"/>
+        </w:rPr>
+        <w:t>'</w:t>
       </w:r>
     </w:p>
     <w:p>
@@ -1391,6 +1808,7 @@
           <w:szCs w:val="26"/>
           <w:highlight w:val="black"/>
         </w:rPr>
+        <w:lastRenderedPageBreak/>
         <w:t>sudo</w:t>
       </w:r>
       <w:proofErr w:type="spellEnd"/>
@@ -1891,7 +2309,6 @@
           <w:b/>
           <w:bCs/>
         </w:rPr>
-        <w:lastRenderedPageBreak/>
         <w:t>and modify the /etc/airflow file.</w:t>
       </w:r>
     </w:p>

</xml_diff>